<commit_message>
map summary and findings
</commit_message>
<xml_diff>
--- a/Final Paper/combined.docx
+++ b/Final Paper/combined.docx
@@ -160,7 +160,17 @@
           <w:szCs w:val="24"/>
         </w:rPr>
         <w:lastRenderedPageBreak/>
-        <w:t>map of the district and clicking on a ward provided a pie chart with information about the number and types of crimes in that area for a selected month. The blog post mentioned that there were ideas on combining crime data with related public sources, but unfortunately, the app and associated website are now defunct.</w:t>
+        <w:t>map of the district and clicking on a ward provided a pie chart with information about the number and types of crimes in</w:t>
+      </w:r>
+      <w:bookmarkStart w:id="0" w:name="_GoBack"/>
+      <w:bookmarkEnd w:id="0"/>
+      <w:r>
+        <w:rPr>
+          <w:rFonts w:cs="Arial"/>
+          <w:sz w:val="24"/>
+          <w:szCs w:val="24"/>
+        </w:rPr>
+        <w:t xml:space="preserve"> that area for a selected month. The blog post mentioned that there were ideas on combining crime data with related public sources, but unfortunately, the app and associated website are now defunct.</w:t>
       </w:r>
     </w:p>
     <w:p>
@@ -718,9 +728,6 @@
       </w:r>
     </w:p>
     <w:p>
-      <w:pPr>
-        <w:ind w:firstLine="720"/>
-      </w:pPr>
       <w:r>
         <w:t xml:space="preserve">In addition, we collected demographic and economic statistics from </w:t>
       </w:r>
@@ -1246,7 +1253,20 @@
         <w:rPr>
           <w:b/>
         </w:rPr>
-        <w:t xml:space="preserve"> from Supervised Learning Techniques:</w:t>
+        <w:t>:</w:t>
+      </w:r>
+    </w:p>
+    <w:p>
+      <w:pPr>
+        <w:rPr>
+          <w:i/>
+        </w:rPr>
+      </w:pPr>
+      <w:r>
+        <w:rPr>
+          <w:i/>
+        </w:rPr>
+        <w:t>Statistical Analysis</w:t>
       </w:r>
     </w:p>
     <w:p>
@@ -1285,7 +1305,11 @@
         <w:t>”</w:t>
       </w:r>
       <w:r>
-        <w:t xml:space="preserve"> by the regression for variation that is actually caused by these missing macro-economic indicators changing between years.  </w:t>
+        <w:t xml:space="preserve"> by the regression for variation that is actually caused by these missing macro-economic indicators changing </w:t>
+      </w:r>
+      <w:r>
+        <w:lastRenderedPageBreak/>
+        <w:t xml:space="preserve">between years.  </w:t>
       </w:r>
       <w:r>
         <w:t xml:space="preserve">Recall that any coefficient of these year dummy variables should be interpreted as the additional change in the crime count for the given year compared to the effect of 2011. </w:t>
@@ -1299,7 +1323,6 @@
         <w:rPr>
           <w:noProof/>
         </w:rPr>
-        <w:lastRenderedPageBreak/>
         <w:drawing>
           <wp:inline distT="0" distB="0" distL="0" distR="0" wp14:anchorId="72F4D709" wp14:editId="35EA651D">
             <wp:extent cx="3745382" cy="3994126"/>
@@ -1469,7 +1492,6 @@
         <w:rPr>
           <w:noProof/>
         </w:rPr>
-        <w:lastRenderedPageBreak/>
         <w:drawing>
           <wp:inline distT="0" distB="0" distL="0" distR="0" wp14:anchorId="7C35D24A" wp14:editId="37D14909">
             <wp:extent cx="4454368" cy="4244975"/>
@@ -1857,36 +1879,35 @@
     <w:p>
       <w:pPr>
         <w:rPr>
-          <w:b/>
-        </w:rPr>
-      </w:pPr>
-      <w:r>
-        <w:rPr>
-          <w:b/>
-        </w:rPr>
-        <w:t>Conclusion:</w:t>
-      </w:r>
-    </w:p>
-    <w:p>
-      <w:r>
-        <w:rPr>
-          <w:b/>
-          <w:bCs/>
-        </w:rPr>
+          <w:i/>
+        </w:rPr>
+      </w:pPr>
+      <w:r>
+        <w:rPr>
+          <w:i/>
+        </w:rPr>
+        <w:t>Maps</w:t>
+      </w:r>
+    </w:p>
+    <w:p>
+      <w:r>
         <w:lastRenderedPageBreak/>
-        <w:t>*</w:t>
-      </w:r>
-      <w:r>
-        <w:rPr>
-          <w:bCs/>
-        </w:rPr>
-        <w:t>stuff about analysis goes before this stuff about maps*</w:t>
-      </w:r>
-    </w:p>
-    <w:p>
-      <w:pPr>
-        <w:contextualSpacing/>
-      </w:pPr>
+        <w:t>One of our main goals in working with this dataset was making it easy to visualize our large and disparate dataset. To this end, we made interactive maps (hosted on our S3 bucket website) showing the crime and unemployment rate (Figure 9) by LAD from 2011-2015. The interactive component does not show up</w:t>
+      </w:r>
+      <w:r>
+        <w:t xml:space="preserve"> in the map below</w:t>
+      </w:r>
+      <w:r>
+        <w:t>, but the helpfulness of maps of this sort in clearly and quickly communicating a large amount of data is obvious – one glance at the map and you can immediately pick out features like the cluster of high-unemployment LADs around Sheffield. We made the corresponding map to Figure 9 for crime rate, as well as a series of tabbed maps (meaning they all show up on the same web page, you just click a tab to pick the year) for 2011-2015</w:t>
+      </w:r>
+      <w:r>
+        <w:t xml:space="preserve">. The tabbed maps unfortunately do not look as nice due to difficulties plotting them over Google Maps, but they are more functional. </w:t>
+      </w:r>
+      <w:r>
+        <w:t xml:space="preserve"> </w:t>
+      </w:r>
+    </w:p>
+    <w:p>
       <w:r>
         <w:rPr>
           <w:rFonts w:eastAsiaTheme="minorEastAsia"/>
@@ -1895,13 +1916,13 @@
           <w:szCs w:val="24"/>
         </w:rPr>
         <w:drawing>
-          <wp:anchor distT="0" distB="0" distL="114300" distR="114300" simplePos="0" relativeHeight="251658240" behindDoc="0" locked="0" layoutInCell="1" allowOverlap="1" wp14:anchorId="618971F0" wp14:editId="0F7D9EEE">
+          <wp:anchor distT="0" distB="0" distL="114300" distR="114300" simplePos="0" relativeHeight="251659264" behindDoc="0" locked="0" layoutInCell="1" allowOverlap="1" wp14:anchorId="625222BF" wp14:editId="463F73FB">
             <wp:simplePos x="0" y="0"/>
             <wp:positionH relativeFrom="column">
-              <wp:posOffset>4167800</wp:posOffset>
+              <wp:posOffset>4166235</wp:posOffset>
             </wp:positionH>
             <wp:positionV relativeFrom="paragraph">
-              <wp:posOffset>4365625</wp:posOffset>
+              <wp:posOffset>2834389</wp:posOffset>
             </wp:positionV>
             <wp:extent cx="914400" cy="1214120"/>
             <wp:effectExtent l="0" t="0" r="0" b="5080"/>
@@ -1954,52 +1975,11 @@
         </w:drawing>
       </w:r>
       <w:r>
-        <w:t xml:space="preserve">While the statistical analysis was revealing, our focus in this project was more about developing interesting and informative interactive visualizations. In this regard we feel that, for the most part, we achieved what we set out to do. Using </w:t>
-      </w:r>
-      <w:proofErr w:type="spellStart"/>
-      <w:r>
-        <w:t>Bokeh</w:t>
-      </w:r>
-      <w:proofErr w:type="spellEnd"/>
-      <w:r>
-        <w:t>, we were able to create interactive maps to show changing crime (Figure 9) and unemployment rates over the time frame of our dataset. To some degree, we were able to put the visualizations over a Google Maps background (we were not able to replicate all of the functionality on this background). Considering that we started the project with zero knowledge about producing this sort of visualization, we are proud</w:t>
-      </w:r>
-      <w:r>
-        <w:t xml:space="preserve"> of </w:t>
-      </w:r>
-      <w:r>
-        <w:t xml:space="preserve">what we were able to </w:t>
-      </w:r>
-      <w:r>
-        <w:t>a</w:t>
-      </w:r>
-      <w:r>
-        <w:t xml:space="preserve">ccomplish. However, </w:t>
-      </w:r>
-      <w:r>
-        <w:t xml:space="preserve">we </w:t>
-      </w:r>
-      <w:r>
-        <w:t xml:space="preserve">wish we </w:t>
-      </w:r>
-      <w:r>
-        <w:t>c</w:t>
-      </w:r>
-      <w:r>
-        <w:t xml:space="preserve">ould have had </w:t>
-      </w:r>
-      <w:r>
-        <w:t xml:space="preserve">more </w:t>
-      </w:r>
-      <w:r>
-        <w:t xml:space="preserve">time to figure out how to add additional features to our maps. </w:t>
-      </w:r>
-      <w:r>
         <w:rPr>
           <w:noProof/>
         </w:rPr>
         <w:drawing>
-          <wp:inline distT="0" distB="0" distL="0" distR="0" wp14:anchorId="5F1BEAFD" wp14:editId="4D12E7FE">
+          <wp:inline distT="0" distB="0" distL="0" distR="0" wp14:anchorId="000A6E9A" wp14:editId="2B41BF39">
             <wp:extent cx="5373064" cy="4371398"/>
             <wp:effectExtent l="0" t="0" r="12065" b="0"/>
             <wp:docPr id="19" name="Picture 1"/>
@@ -2042,17 +2022,6 @@
           </wp:inline>
         </w:drawing>
       </w:r>
-      <w:r>
-        <w:rPr>
-          <w:rFonts w:eastAsiaTheme="minorEastAsia"/>
-          <w:noProof/>
-          <w:sz w:val="24"/>
-          <w:szCs w:val="24"/>
-        </w:rPr>
-        <w:t xml:space="preserve"> </w:t>
-      </w:r>
-      <w:bookmarkStart w:id="0" w:name="_GoBack"/>
-      <w:bookmarkEnd w:id="0"/>
     </w:p>
     <w:p>
       <w:pPr>
@@ -2072,6 +2041,86 @@
         <w:rPr>
           <w:b/>
         </w:rPr>
+        <w:t>Conclusion:</w:t>
+      </w:r>
+    </w:p>
+    <w:p>
+      <w:pPr>
+        <w:rPr>
+          <w:bCs/>
+        </w:rPr>
+      </w:pPr>
+      <w:r>
+        <w:rPr>
+          <w:b/>
+          <w:bCs/>
+        </w:rPr>
+        <w:t>*</w:t>
+      </w:r>
+      <w:r>
+        <w:rPr>
+          <w:bCs/>
+        </w:rPr>
+        <w:t>stuff about analysis goes before this stuff about maps*</w:t>
+      </w:r>
+    </w:p>
+    <w:p>
+      <w:r>
+        <w:t>While the statistical analysis was revealing,</w:t>
+      </w:r>
+      <w:r>
+        <w:t xml:space="preserve"> a major</w:t>
+      </w:r>
+      <w:r>
+        <w:t xml:space="preserve"> focus </w:t>
+      </w:r>
+      <w:r>
+        <w:t xml:space="preserve">of our </w:t>
+      </w:r>
+      <w:r>
+        <w:t xml:space="preserve">project was developing interesting and informative interactive visualizations. In this regard we feel that, for the most part, we achieved what we set out to do. Using </w:t>
+      </w:r>
+      <w:proofErr w:type="spellStart"/>
+      <w:r>
+        <w:t>Bokeh</w:t>
+      </w:r>
+      <w:proofErr w:type="spellEnd"/>
+      <w:r>
+        <w:t xml:space="preserve">, we were able to create interactive maps to show changing crime (Figure 9) and unemployment rates over the time frame of our dataset. To some degree, we were able to put </w:t>
+      </w:r>
+      <w:r>
+        <w:lastRenderedPageBreak/>
+        <w:t>the visualizations over a Google Maps background (we were not able to replicate all of the functionality on this background). Considering that we started the project with zero</w:t>
+      </w:r>
+      <w:r>
+        <w:t xml:space="preserve"> experience</w:t>
+      </w:r>
+      <w:r>
+        <w:t xml:space="preserve"> producing this sort of visualization, we are proud of what we were able to accomplish</w:t>
+      </w:r>
+      <w:r>
+        <w:t xml:space="preserve"> in the limited time we had</w:t>
+      </w:r>
+      <w:r>
+        <w:t>. However, we wish we could have had more time to</w:t>
+      </w:r>
+      <w:r>
+        <w:t xml:space="preserve"> learn</w:t>
+      </w:r>
+      <w:r>
+        <w:t xml:space="preserve"> how to add additional features to our maps.</w:t>
+      </w:r>
+    </w:p>
+    <w:p>
+      <w:pPr>
+        <w:rPr>
+          <w:b/>
+        </w:rPr>
+      </w:pPr>
+      <w:r>
+        <w:rPr>
+          <w:b/>
+        </w:rPr>
         <w:t>Opportunities for Future Research:</w:t>
       </w:r>
     </w:p>
@@ -2082,7 +2131,6 @@
     </w:p>
     <w:p>
       <w:r>
-        <w:lastRenderedPageBreak/>
         <w:t xml:space="preserve">Another area where our project could have been improved was in creating the visualizations. This was the main focus of our project but, unfortunately, we spent too much time trying to make </w:t>
       </w:r>
       <w:proofErr w:type="spellStart"/>
@@ -2091,7 +2139,13 @@
       </w:r>
       <w:proofErr w:type="spellEnd"/>
       <w:r>
-        <w:t xml:space="preserve"> work well (it needs a lot of work before it should be used professionally), and by the time we switched back to normal figure plots in </w:t>
+        <w:t xml:space="preserve"> work well (it needs a lot of work before it should be used</w:t>
+      </w:r>
+      <w:r>
+        <w:t xml:space="preserve"> in any professional capacity</w:t>
+      </w:r>
+      <w:r>
+        <w:t xml:space="preserve">), and by the time we switched back to normal figure plots in </w:t>
       </w:r>
       <w:proofErr w:type="spellStart"/>
       <w:r>
@@ -2099,23 +2153,7 @@
       </w:r>
       <w:proofErr w:type="spellEnd"/>
       <w:r>
-        <w:t xml:space="preserve">, we didn’t have time left to figure out how to add desirable features like multiple overlays (one for crime, one for unemployment), date selection options, or crime type selection options. Based on what we came across while researching visualization tools, </w:t>
-      </w:r>
-      <w:proofErr w:type="spellStart"/>
-      <w:r>
-        <w:t>OpenStreetMaps</w:t>
-      </w:r>
-      <w:proofErr w:type="spellEnd"/>
-      <w:r>
-        <w:t xml:space="preserve"> might have been a better tool to use for what we wanted to accomplish. </w:t>
-      </w:r>
-    </w:p>
-    <w:p>
-      <w:pPr>
-        <w:keepNext/>
-      </w:pPr>
-      <w:r>
-        <w:t>In the exploratory analysis phase, we discovered that our dataset contains a distinct cluster of</w:t>
+        <w:t>, we didn’t have time left to figure out how to add desirable features like multiple overlays (one for crime, one for unemployment), date selection options, or crime type selection options. In the exploratory analysis phase, we discovered that our dataset contains a distinct cluster of</w:t>
       </w:r>
       <w:r>
         <w:t xml:space="preserve"> high-crime districts (Figure 10</w:t>
@@ -2190,6 +2228,7 @@
     </w:p>
     <w:p>
       <w:r>
+        <w:lastRenderedPageBreak/>
         <w:t>Finally, our analysis was limited to the UK. The US is in the midst of a push to open police data to the public, and as a result datasets similar in scope and detail to what we worked with are now available for other areas. Other countries also have public repositories of police data. Conducting the same type of research on countries besides the UK would provide insight into the differences in crime across countries, and might reveal which economic and social factors are associated with higher crime rates.</w:t>
       </w:r>
     </w:p>

</xml_diff>

<commit_message>
rnw instead of r
</commit_message>
<xml_diff>
--- a/Final Paper/combined.docx
+++ b/Final Paper/combined.docx
@@ -335,15 +335,6 @@
           </wp:inline>
         </w:drawing>
       </w:r>
-    </w:p>
-    <w:p>
-      <w:pPr>
-        <w:rPr>
-          <w:rFonts w:cs="Arial"/>
-          <w:sz w:val="18"/>
-          <w:szCs w:val="18"/>
-        </w:rPr>
-      </w:pPr>
     </w:p>
     <w:p>
       <w:pPr>
@@ -2245,15 +2236,7 @@
         <w:rPr>
           <w:b/>
         </w:rPr>
-        <w:t>Opportunities for Futur</w:t>
-      </w:r>
-      <w:bookmarkStart w:id="0" w:name="_GoBack"/>
-      <w:bookmarkEnd w:id="0"/>
-      <w:r>
-        <w:rPr>
-          <w:b/>
-        </w:rPr>
-        <w:t>e Research:</w:t>
+        <w:t>Opportunities for Future Research:</w:t>
       </w:r>
     </w:p>
     <w:p>
@@ -2538,6 +2521,14 @@
         </w:rPr>
         <w:t>Regressions.r</w:t>
       </w:r>
+      <w:r>
+        <w:rPr>
+          <w:rFonts w:ascii="Calibri" w:hAnsi="Calibri"/>
+        </w:rPr>
+        <w:t>nw</w:t>
+      </w:r>
+      <w:bookmarkStart w:id="0" w:name="_GoBack"/>
+      <w:bookmarkEnd w:id="0"/>
       <w:proofErr w:type="spellEnd"/>
       <w:r>
         <w:rPr>
@@ -2720,7 +2711,7 @@
           <w:rPr>
             <w:noProof/>
           </w:rPr>
-          <w:t>11</w:t>
+          <w:t>13</w:t>
         </w:r>
         <w:r>
           <w:rPr>

</xml_diff>